<commit_message>
Added enemy AI and UI as well as update documents
</commit_message>
<xml_diff>
--- a/Gutiarpunk Story Document.docx
+++ b/Gutiarpunk Story Document.docx
@@ -498,37 +498,132 @@
       </w:r>
     </w:p>
     <w:p>
+      <w:proofErr w:type="gramStart"/>
+      <w:r>
+        <w:t>Leader</w:t>
+      </w:r>
+      <w:proofErr w:type="gramEnd"/>
+      <w:r>
+        <w:t xml:space="preserve"> of the gang the player encounters in the beginning of the game. </w:t>
+      </w:r>
+      <w:r>
+        <w:t xml:space="preserve">They created the gang to give the people in the low district power against the people up high. </w:t>
+      </w:r>
+    </w:p>
+    <w:p>
       <w:r>
         <w:t>2. Give the character an external and internal conflict</w:t>
       </w:r>
     </w:p>
     <w:p>
       <w:r>
+        <w:t xml:space="preserve">In the beginning her conflict </w:t>
+      </w:r>
+      <w:proofErr w:type="gramStart"/>
+      <w:r>
+        <w:t>is</w:t>
+      </w:r>
+      <w:proofErr w:type="gramEnd"/>
+      <w:r>
+        <w:t xml:space="preserve"> others supposedly above </w:t>
+      </w:r>
+      <w:r>
+        <w:t xml:space="preserve">them, pushing against the oppression keeping the people down, internal conflict of losing her original goal and trying to keep her </w:t>
+      </w:r>
+      <w:proofErr w:type="spellStart"/>
+      <w:r>
+        <w:t>ganag</w:t>
+      </w:r>
+      <w:proofErr w:type="spellEnd"/>
+      <w:r>
+        <w:t xml:space="preserve"> from being simple ruffians.</w:t>
+      </w:r>
+    </w:p>
+    <w:p>
+      <w:r>
         <w:t>3. Make sure the character has strengths and flaws</w:t>
       </w:r>
     </w:p>
     <w:p>
+      <w:proofErr w:type="gramStart"/>
+      <w:r>
+        <w:t>their</w:t>
+      </w:r>
+      <w:proofErr w:type="gramEnd"/>
+      <w:r>
+        <w:t xml:space="preserve"> strength is ability to draw eyes and get them to listen. A flaw would be an aversion to change.</w:t>
+      </w:r>
+    </w:p>
+    <w:p>
       <w:r>
         <w:t>4. Decide whether the character is static or dynamic</w:t>
       </w:r>
     </w:p>
     <w:p>
       <w:r>
+        <w:t>Mostly Static for now</w:t>
+      </w:r>
+    </w:p>
+    <w:p>
+      <w:r>
         <w:t>5. Give the character a past</w:t>
       </w:r>
     </w:p>
     <w:p>
       <w:r>
+        <w:t>Being born in the lower district the weight of the higher districts felt nearly unending, wanting to make things better they got a gang together to fight the people at the top, though due to complacency they slowly became nothing but thugs.</w:t>
+      </w:r>
+    </w:p>
+    <w:p>
+      <w:r>
         <w:t>6. Develop the character's physical characteristics</w:t>
       </w:r>
     </w:p>
     <w:p>
       <w:r>
+        <w:lastRenderedPageBreak/>
+        <w:t>TBD</w:t>
+      </w:r>
+    </w:p>
+    <w:p>
+      <w:r>
         <w:t>7. Make the character stand out with distinctive mannerisms</w:t>
       </w:r>
     </w:p>
     <w:p>
       <w:r>
+        <w:t xml:space="preserve">Communication style: </w:t>
+      </w:r>
+      <w:r>
+        <w:t xml:space="preserve"> </w:t>
+      </w:r>
+      <w:r>
+        <w:t xml:space="preserve">Projects their voice as if they want everyone to hear them even when they are only talking to one </w:t>
+      </w:r>
+      <w:proofErr w:type="gramStart"/>
+      <w:r>
+        <w:t>person</w:t>
+      </w:r>
+      <w:proofErr w:type="gramEnd"/>
+    </w:p>
+    <w:p>
+      <w:r>
+        <w:t>Gait:</w:t>
+      </w:r>
+      <w:r>
+        <w:t xml:space="preserve"> Walks like they are calculating every action they take, seemingly like every move is deliberate.</w:t>
+      </w:r>
+    </w:p>
+    <w:p>
+      <w:r>
+        <w:t>Tick:</w:t>
+      </w:r>
+      <w:r>
+        <w:t xml:space="preserve"> Gets soft spoken when nervous or caught off guard.</w:t>
+      </w:r>
+    </w:p>
+    <w:p>
+      <w:r>
         <w:t>“Vocalist”:</w:t>
       </w:r>
     </w:p>
@@ -547,6 +642,7 @@
         <w:t>1. Establish the character’s story goals and motivations</w:t>
       </w:r>
     </w:p>
+    <w:p/>
     <w:p>
       <w:r>
         <w:t>2. Give the character an external and internal conflict</w:t>
@@ -564,7 +660,6 @@
     </w:p>
     <w:p>
       <w:r>
-        <w:lastRenderedPageBreak/>
         <w:t>5. Give the character a past</w:t>
       </w:r>
     </w:p>
@@ -1175,6 +1270,17 @@
       <w:szCs w:val="24"/>
     </w:rPr>
   </w:style>
+  <w:style w:type="paragraph" w:styleId="ListParagraph">
+    <w:name w:val="List Paragraph"/>
+    <w:basedOn w:val="Normal"/>
+    <w:uiPriority w:val="34"/>
+    <w:qFormat/>
+    <w:rsid w:val="00E01BBD"/>
+    <w:pPr>
+      <w:ind w:left="720"/>
+      <w:contextualSpacing/>
+    </w:pPr>
+  </w:style>
 </w:styles>
 </file>
 

</xml_diff>